<commit_message>
Added 2 progress meeting reports
</commit_message>
<xml_diff>
--- a/Documents/Joshua Jackson - Ethical Review Form 1st Draft.docx
+++ b/Documents/Joshua Jackson - Ethical Review Form 1st Draft.docx
@@ -526,54 +526,6 @@
         <w:jc w:val="both"/>
         <w:rPr>
           <w:rFonts w:ascii="Tahoma" w:eastAsia="Times New Roman" w:hAnsi="Tahoma" w:cs="Tahoma"/>
-          <w:color w:val="FF0000"/>
-          <w:sz w:val="22"/>
-          <w:szCs w:val="22"/>
-        </w:rPr>
-      </w:pPr>
-      <w:r>
-        <w:rPr>
-          <w:rFonts w:ascii="Tahoma" w:eastAsia="Times New Roman" w:hAnsi="Tahoma" w:cs="Tahoma"/>
-          <w:color w:val="FF0000"/>
-          <w:sz w:val="22"/>
-          <w:szCs w:val="22"/>
-        </w:rPr>
-        <w:t>??? Do I need more here in relation to ethics? I saw that a previous student mentioned testing and personal info not being collected.</w:t>
-      </w:r>
-    </w:p>
-    <w:p>
-      <w:pPr>
-        <w:shd w:val="clear" w:color="auto" w:fill="FFFFFF"/>
-        <w:spacing w:line="360" w:lineRule="auto"/>
-        <w:jc w:val="both"/>
-        <w:rPr>
-          <w:rFonts w:ascii="Tahoma" w:eastAsia="Times New Roman" w:hAnsi="Tahoma" w:cs="Tahoma"/>
-          <w:color w:val="333333"/>
-          <w:sz w:val="26"/>
-          <w:szCs w:val="26"/>
-        </w:rPr>
-      </w:pPr>
-    </w:p>
-    <w:p>
-      <w:pPr>
-        <w:shd w:val="clear" w:color="auto" w:fill="FFFFFF"/>
-        <w:spacing w:line="360" w:lineRule="auto"/>
-        <w:jc w:val="both"/>
-        <w:rPr>
-          <w:rFonts w:ascii="Tahoma" w:eastAsia="Times New Roman" w:hAnsi="Tahoma" w:cs="Tahoma"/>
-          <w:color w:val="333333"/>
-          <w:sz w:val="26"/>
-          <w:szCs w:val="26"/>
-        </w:rPr>
-      </w:pPr>
-    </w:p>
-    <w:p>
-      <w:pPr>
-        <w:shd w:val="clear" w:color="auto" w:fill="FFFFFF"/>
-        <w:spacing w:line="360" w:lineRule="auto"/>
-        <w:jc w:val="both"/>
-        <w:rPr>
-          <w:rFonts w:ascii="Tahoma" w:eastAsia="Times New Roman" w:hAnsi="Tahoma" w:cs="Tahoma"/>
           <w:b/>
           <w:color w:val="333333"/>
           <w:sz w:val="26"/>
@@ -593,57 +545,38 @@
     </w:p>
     <w:p>
       <w:pPr>
-        <w:pStyle w:val="ListParagraph"/>
-        <w:numPr>
-          <w:ilvl w:val="0"/>
-          <w:numId w:val="1"/>
-        </w:numPr>
-        <w:shd w:val="clear" w:color="auto" w:fill="FFFFFF"/>
-        <w:spacing w:line="360" w:lineRule="auto"/>
-        <w:jc w:val="both"/>
-        <w:rPr>
-          <w:rFonts w:ascii="Tahoma" w:eastAsia="Times New Roman" w:hAnsi="Tahoma" w:cs="Tahoma"/>
-          <w:color w:val="333333"/>
-          <w:sz w:val="26"/>
-          <w:szCs w:val="26"/>
-        </w:rPr>
-      </w:pPr>
-      <w:r>
-        <w:rPr>
-          <w:rFonts w:ascii="Tahoma" w:eastAsia="Times New Roman" w:hAnsi="Tahoma" w:cs="Tahoma"/>
-          <w:color w:val="333333"/>
-          <w:sz w:val="26"/>
-          <w:szCs w:val="26"/>
-        </w:rPr>
-        <w:t>I will be providing the user with yes/no choices on potentially sensitive issues both political and generic.</w:t>
-      </w:r>
-    </w:p>
-    <w:p>
-      <w:pPr>
-        <w:pStyle w:val="ListParagraph"/>
-        <w:numPr>
-          <w:ilvl w:val="0"/>
-          <w:numId w:val="1"/>
-        </w:numPr>
-        <w:shd w:val="clear" w:color="auto" w:fill="FFFFFF"/>
-        <w:spacing w:line="360" w:lineRule="auto"/>
-        <w:jc w:val="both"/>
-        <w:rPr>
-          <w:rFonts w:ascii="Tahoma" w:eastAsia="Times New Roman" w:hAnsi="Tahoma" w:cs="Tahoma"/>
-          <w:color w:val="333333"/>
-          <w:sz w:val="26"/>
-          <w:szCs w:val="26"/>
-        </w:rPr>
-      </w:pPr>
-      <w:r>
-        <w:rPr>
-          <w:rFonts w:ascii="Tahoma" w:eastAsia="Times New Roman" w:hAnsi="Tahoma" w:cs="Tahoma"/>
-          <w:color w:val="333333"/>
-          <w:sz w:val="26"/>
-          <w:szCs w:val="26"/>
-        </w:rPr>
-        <w:t>If I decide to have some way of keeping a user’s save data in tact across devices, this will require cloud storage of some of their data.</w:t>
-      </w:r>
+        <w:shd w:val="clear" w:color="auto" w:fill="FFFFFF"/>
+        <w:spacing w:line="360" w:lineRule="auto"/>
+        <w:jc w:val="both"/>
+        <w:rPr>
+          <w:rFonts w:ascii="Tahoma" w:eastAsia="Times New Roman" w:hAnsi="Tahoma" w:cs="Tahoma"/>
+          <w:color w:val="333333"/>
+          <w:sz w:val="26"/>
+          <w:szCs w:val="26"/>
+        </w:rPr>
+      </w:pPr>
+      <w:r>
+        <w:rPr>
+          <w:rFonts w:ascii="Tahoma" w:eastAsia="Times New Roman" w:hAnsi="Tahoma" w:cs="Tahoma"/>
+          <w:color w:val="333333"/>
+          <w:sz w:val="26"/>
+          <w:szCs w:val="26"/>
+        </w:rPr>
+        <w:t>No ethical issues have been identified.</w:t>
+      </w:r>
+    </w:p>
+    <w:p>
+      <w:pPr>
+        <w:shd w:val="clear" w:color="auto" w:fill="FFFFFF"/>
+        <w:spacing w:line="360" w:lineRule="auto"/>
+        <w:jc w:val="both"/>
+        <w:rPr>
+          <w:rFonts w:ascii="Tahoma" w:eastAsia="Times New Roman" w:hAnsi="Tahoma" w:cs="Tahoma"/>
+          <w:color w:val="333333"/>
+          <w:sz w:val="26"/>
+          <w:szCs w:val="26"/>
+        </w:rPr>
+      </w:pPr>
     </w:p>
     <w:p>
       <w:pPr>
@@ -671,190 +604,6 @@
     </w:p>
     <w:p>
       <w:pPr>
-        <w:pStyle w:val="ListParagraph"/>
-        <w:numPr>
-          <w:ilvl w:val="0"/>
-          <w:numId w:val="2"/>
-        </w:numPr>
-        <w:shd w:val="clear" w:color="auto" w:fill="FFFFFF"/>
-        <w:spacing w:line="360" w:lineRule="auto"/>
-        <w:jc w:val="both"/>
-        <w:rPr>
-          <w:rFonts w:ascii="Tahoma" w:eastAsia="Times New Roman" w:hAnsi="Tahoma" w:cs="Tahoma"/>
-          <w:color w:val="333333"/>
-          <w:sz w:val="26"/>
-          <w:szCs w:val="26"/>
-        </w:rPr>
-      </w:pPr>
-      <w:r>
-        <w:rPr>
-          <w:rFonts w:ascii="Tahoma" w:eastAsia="Times New Roman" w:hAnsi="Tahoma" w:cs="Tahoma"/>
-          <w:color w:val="333333"/>
-          <w:sz w:val="26"/>
-          <w:szCs w:val="26"/>
-        </w:rPr>
-        <w:t>I will need to make sure that any decisions I allow the user to make fit within some form of age rating to give a clear boundary on what can and cannot be discussed.</w:t>
-      </w:r>
-    </w:p>
-    <w:p>
-      <w:pPr>
-        <w:pStyle w:val="ListParagraph"/>
-        <w:numPr>
-          <w:ilvl w:val="0"/>
-          <w:numId w:val="2"/>
-        </w:numPr>
-        <w:shd w:val="clear" w:color="auto" w:fill="FFFFFF"/>
-        <w:spacing w:line="360" w:lineRule="auto"/>
-        <w:jc w:val="both"/>
-        <w:rPr>
-          <w:rFonts w:ascii="Tahoma" w:eastAsia="Times New Roman" w:hAnsi="Tahoma" w:cs="Tahoma"/>
-          <w:color w:val="333333"/>
-          <w:sz w:val="26"/>
-          <w:szCs w:val="26"/>
-        </w:rPr>
-      </w:pPr>
-      <w:r>
-        <w:rPr>
-          <w:rFonts w:ascii="Tahoma" w:eastAsia="Times New Roman" w:hAnsi="Tahoma" w:cs="Tahoma"/>
-          <w:color w:val="333333"/>
-          <w:sz w:val="26"/>
-          <w:szCs w:val="26"/>
-        </w:rPr>
-        <w:t>The biggest alternative is to just have data be saved locally within the browser. This means I have no way of seeing this data. If I do decide to go with cloud storage, I could clearly show to the user what data is being collected and allow them to view and save the data if they wished to keep in line with GDPR.</w:t>
-      </w:r>
-    </w:p>
-    <w:p>
-      <w:pPr>
-        <w:shd w:val="clear" w:color="auto" w:fill="FFFFFF"/>
-        <w:spacing w:line="360" w:lineRule="auto"/>
-        <w:jc w:val="both"/>
-        <w:rPr>
-          <w:rFonts w:ascii="Tahoma" w:eastAsia="Times New Roman" w:hAnsi="Tahoma" w:cs="Tahoma"/>
-          <w:color w:val="333333"/>
-          <w:sz w:val="26"/>
-          <w:szCs w:val="26"/>
-        </w:rPr>
-      </w:pPr>
-    </w:p>
-    <w:p>
-      <w:pPr>
-        <w:shd w:val="clear" w:color="auto" w:fill="FFFFFF"/>
-        <w:spacing w:line="360" w:lineRule="auto"/>
-        <w:jc w:val="both"/>
-        <w:rPr>
-          <w:rFonts w:ascii="Tahoma" w:eastAsia="Times New Roman" w:hAnsi="Tahoma" w:cs="Tahoma"/>
-          <w:color w:val="333333"/>
-          <w:sz w:val="26"/>
-          <w:szCs w:val="26"/>
-        </w:rPr>
-      </w:pPr>
-    </w:p>
-    <w:p>
-      <w:pPr>
-        <w:shd w:val="clear" w:color="auto" w:fill="FFFFFF"/>
-        <w:spacing w:line="360" w:lineRule="auto"/>
-        <w:jc w:val="both"/>
-        <w:rPr>
-          <w:rFonts w:ascii="Tahoma" w:eastAsia="Times New Roman" w:hAnsi="Tahoma" w:cs="Tahoma"/>
-          <w:color w:val="333333"/>
-          <w:sz w:val="26"/>
-          <w:szCs w:val="26"/>
-        </w:rPr>
-      </w:pPr>
-    </w:p>
-    <w:p>
-      <w:pPr>
-        <w:shd w:val="clear" w:color="auto" w:fill="FFFFFF"/>
-        <w:spacing w:line="360" w:lineRule="auto"/>
-        <w:jc w:val="both"/>
-        <w:rPr>
-          <w:rFonts w:ascii="Tahoma" w:eastAsia="Times New Roman" w:hAnsi="Tahoma" w:cs="Tahoma"/>
-          <w:color w:val="333333"/>
-          <w:sz w:val="26"/>
-          <w:szCs w:val="26"/>
-        </w:rPr>
-      </w:pPr>
-    </w:p>
-    <w:p>
-      <w:pPr>
-        <w:shd w:val="clear" w:color="auto" w:fill="FFFFFF"/>
-        <w:spacing w:line="360" w:lineRule="auto"/>
-        <w:jc w:val="both"/>
-        <w:rPr>
-          <w:rFonts w:ascii="Tahoma" w:eastAsia="Times New Roman" w:hAnsi="Tahoma" w:cs="Tahoma"/>
-          <w:color w:val="333333"/>
-          <w:sz w:val="26"/>
-          <w:szCs w:val="26"/>
-        </w:rPr>
-      </w:pPr>
-    </w:p>
-    <w:p>
-      <w:pPr>
-        <w:shd w:val="clear" w:color="auto" w:fill="FFFFFF"/>
-        <w:spacing w:line="360" w:lineRule="auto"/>
-        <w:jc w:val="both"/>
-        <w:rPr>
-          <w:rFonts w:ascii="Tahoma" w:eastAsia="Times New Roman" w:hAnsi="Tahoma" w:cs="Tahoma"/>
-          <w:color w:val="333333"/>
-          <w:sz w:val="26"/>
-          <w:szCs w:val="26"/>
-        </w:rPr>
-      </w:pPr>
-    </w:p>
-    <w:p>
-      <w:pPr>
-        <w:shd w:val="clear" w:color="auto" w:fill="FFFFFF"/>
-        <w:spacing w:line="360" w:lineRule="auto"/>
-        <w:jc w:val="both"/>
-        <w:rPr>
-          <w:rFonts w:ascii="Tahoma" w:eastAsia="Times New Roman" w:hAnsi="Tahoma" w:cs="Tahoma"/>
-          <w:color w:val="333333"/>
-          <w:sz w:val="26"/>
-          <w:szCs w:val="26"/>
-        </w:rPr>
-      </w:pPr>
-    </w:p>
-    <w:p>
-      <w:pPr>
-        <w:shd w:val="clear" w:color="auto" w:fill="FFFFFF"/>
-        <w:spacing w:line="360" w:lineRule="auto"/>
-        <w:jc w:val="both"/>
-        <w:rPr>
-          <w:rFonts w:ascii="Tahoma" w:eastAsia="Times New Roman" w:hAnsi="Tahoma" w:cs="Tahoma"/>
-          <w:color w:val="333333"/>
-          <w:sz w:val="26"/>
-          <w:szCs w:val="26"/>
-        </w:rPr>
-      </w:pPr>
-    </w:p>
-    <w:p>
-      <w:pPr>
-        <w:shd w:val="clear" w:color="auto" w:fill="FFFFFF"/>
-        <w:spacing w:line="360" w:lineRule="auto"/>
-        <w:jc w:val="both"/>
-        <w:rPr>
-          <w:rFonts w:ascii="Tahoma" w:eastAsia="Times New Roman" w:hAnsi="Tahoma" w:cs="Tahoma"/>
-          <w:color w:val="333333"/>
-          <w:sz w:val="26"/>
-          <w:szCs w:val="26"/>
-        </w:rPr>
-      </w:pPr>
-    </w:p>
-    <w:p>
-      <w:pPr>
-        <w:shd w:val="clear" w:color="auto" w:fill="FFFFFF"/>
-        <w:spacing w:line="360" w:lineRule="auto"/>
-        <w:jc w:val="both"/>
-        <w:rPr>
-          <w:rFonts w:ascii="Tahoma" w:eastAsia="Times New Roman" w:hAnsi="Tahoma" w:cs="Tahoma"/>
-          <w:color w:val="333333"/>
-          <w:sz w:val="26"/>
-          <w:szCs w:val="26"/>
-        </w:rPr>
-      </w:pPr>
-    </w:p>
-    <w:p>
-      <w:pPr>
         <w:shd w:val="clear" w:color="auto" w:fill="FFFFFF"/>
         <w:spacing w:line="360" w:lineRule="auto"/>
         <w:jc w:val="both"/>
@@ -887,7 +636,6 @@
           <w:sz w:val="26"/>
           <w:szCs w:val="26"/>
         </w:rPr>
-        <w:lastRenderedPageBreak/>
         <w:t>Has the project proposal identified any of the following research procedures?</w:t>
       </w:r>
     </w:p>
@@ -967,7 +715,7 @@
               <w:rPr>
                 <w:rFonts w:ascii="Tahoma" w:eastAsia="Times New Roman" w:hAnsi="Tahoma" w:cs="Tahoma"/>
               </w:rPr>
-              <w:t>No</w:t>
+              <w:t>Yes</w:t>
             </w:r>
           </w:p>
         </w:tc>
@@ -1024,9 +772,8 @@
             <w:r>
               <w:rPr>
                 <w:rFonts w:ascii="Tahoma" w:eastAsia="Times New Roman" w:hAnsi="Tahoma" w:cs="Tahoma"/>
-                <w:color w:val="FF0000"/>
-              </w:rPr>
-              <w:t>Potentially?</w:t>
+              </w:rPr>
+              <w:t>No</w:t>
             </w:r>
           </w:p>
         </w:tc>
@@ -1266,7 +1013,13 @@
               <w:rPr>
                 <w:rFonts w:ascii="Tahoma" w:eastAsia="Times New Roman" w:hAnsi="Tahoma" w:cs="Tahoma"/>
               </w:rPr>
-              <w:t xml:space="preserve"> n/a</w:t>
+              <w:t xml:space="preserve"> </w:t>
+            </w:r>
+            <w:r>
+              <w:rPr>
+                <w:rFonts w:ascii="Tahoma" w:eastAsia="Times New Roman" w:hAnsi="Tahoma" w:cs="Tahoma"/>
+              </w:rPr>
+              <w:t>Yes</w:t>
             </w:r>
           </w:p>
         </w:tc>
@@ -1331,7 +1084,7 @@
               <w:rPr>
                 <w:rFonts w:ascii="Tahoma" w:eastAsia="Times New Roman" w:hAnsi="Tahoma" w:cs="Tahoma"/>
               </w:rPr>
-              <w:t>n/a</w:t>
+              <w:t xml:space="preserve"> No</w:t>
             </w:r>
           </w:p>
         </w:tc>
@@ -1396,7 +1149,7 @@
               <w:rPr>
                 <w:rFonts w:ascii="Tahoma" w:eastAsia="Times New Roman" w:hAnsi="Tahoma" w:cs="Tahoma"/>
               </w:rPr>
-              <w:t>n/a</w:t>
+              <w:t xml:space="preserve"> No</w:t>
             </w:r>
           </w:p>
         </w:tc>
@@ -1461,7 +1214,7 @@
               <w:rPr>
                 <w:rFonts w:ascii="Tahoma" w:eastAsia="Times New Roman" w:hAnsi="Tahoma" w:cs="Tahoma"/>
               </w:rPr>
-              <w:t>n/a</w:t>
+              <w:t xml:space="preserve"> No</w:t>
             </w:r>
           </w:p>
         </w:tc>
@@ -1526,7 +1279,7 @@
               <w:rPr>
                 <w:rFonts w:ascii="Tahoma" w:eastAsia="Times New Roman" w:hAnsi="Tahoma" w:cs="Tahoma"/>
               </w:rPr>
-              <w:t>n/a</w:t>
+              <w:t xml:space="preserve"> Yes</w:t>
             </w:r>
           </w:p>
         </w:tc>
@@ -1591,7 +1344,7 @@
               <w:rPr>
                 <w:rFonts w:ascii="Tahoma" w:eastAsia="Times New Roman" w:hAnsi="Tahoma" w:cs="Tahoma"/>
               </w:rPr>
-              <w:t>n/a</w:t>
+              <w:t xml:space="preserve"> Yes</w:t>
             </w:r>
           </w:p>
         </w:tc>
@@ -1627,6 +1380,7 @@
                 <w:sz w:val="21"/>
                 <w:szCs w:val="21"/>
               </w:rPr>
+              <w:lastRenderedPageBreak/>
               <w:t>7. Keeping appropriate records</w:t>
             </w:r>
           </w:p>
@@ -1656,7 +1410,7 @@
               <w:rPr>
                 <w:rFonts w:ascii="Tahoma" w:eastAsia="Times New Roman" w:hAnsi="Tahoma" w:cs="Tahoma"/>
               </w:rPr>
-              <w:t>n/a</w:t>
+              <w:t xml:space="preserve"> No</w:t>
             </w:r>
           </w:p>
         </w:tc>
@@ -1721,7 +1475,7 @@
               <w:rPr>
                 <w:rFonts w:ascii="Tahoma" w:eastAsia="Times New Roman" w:hAnsi="Tahoma" w:cs="Tahoma"/>
               </w:rPr>
-              <w:t>n/a</w:t>
+              <w:t xml:space="preserve"> No</w:t>
             </w:r>
           </w:p>
         </w:tc>
@@ -1786,7 +1540,7 @@
               <w:rPr>
                 <w:rFonts w:ascii="Tahoma" w:eastAsia="Times New Roman" w:hAnsi="Tahoma" w:cs="Tahoma"/>
               </w:rPr>
-              <w:t>n/a</w:t>
+              <w:t xml:space="preserve"> No</w:t>
             </w:r>
           </w:p>
         </w:tc>
@@ -1817,16 +1571,13 @@
           <w:szCs w:val="26"/>
         </w:rPr>
       </w:pPr>
-      <w:bookmarkStart w:id="0" w:name="_GoBack"/>
-      <w:bookmarkEnd w:id="0"/>
-      <w:r>
-        <w:rPr>
-          <w:rFonts w:ascii="Tahoma" w:eastAsia="Times New Roman" w:hAnsi="Tahoma" w:cs="Tahoma"/>
-          <w:color w:val="333333"/>
-          <w:sz w:val="26"/>
-          <w:szCs w:val="26"/>
-        </w:rPr>
-        <w:lastRenderedPageBreak/>
+      <w:r>
+        <w:rPr>
+          <w:rFonts w:ascii="Tahoma" w:eastAsia="Times New Roman" w:hAnsi="Tahoma" w:cs="Tahoma"/>
+          <w:color w:val="333333"/>
+          <w:sz w:val="26"/>
+          <w:szCs w:val="26"/>
+        </w:rPr>
         <w:t>Ethical Review Outcome:</w:t>
       </w:r>
       <w:r>
@@ -1890,6 +1641,7 @@
           <w:color w:val="333333"/>
           <w:sz w:val="23"/>
           <w:szCs w:val="23"/>
+          <w:highlight w:val="yellow"/>
         </w:rPr>
         <w:t>2. Minor ethical issues which have been addressed and concerns resolved</w:t>
       </w:r>
@@ -1945,6 +1697,8 @@
         <w:jc w:val="both"/>
         <w:rPr>
           <w:rFonts w:ascii="Tahoma" w:eastAsia="Times New Roman" w:hAnsi="Tahoma" w:cs="Tahoma"/>
+          <w:b/>
+          <w:i/>
           <w:color w:val="333333"/>
           <w:sz w:val="26"/>
           <w:szCs w:val="26"/>
@@ -1959,6 +1713,28 @@
         </w:rPr>
         <w:t>13.Student Signature:</w:t>
       </w:r>
+      <w:r>
+        <w:rPr>
+          <w:rFonts w:ascii="Tahoma" w:eastAsia="Times New Roman" w:hAnsi="Tahoma" w:cs="Tahoma"/>
+          <w:color w:val="333333"/>
+          <w:sz w:val="26"/>
+          <w:szCs w:val="26"/>
+        </w:rPr>
+        <w:t xml:space="preserve"> </w:t>
+      </w:r>
+      <w:r>
+        <w:rPr>
+          <w:rFonts w:ascii="Tahoma" w:eastAsia="Times New Roman" w:hAnsi="Tahoma" w:cs="Tahoma"/>
+          <w:b/>
+          <w:i/>
+          <w:color w:val="333333"/>
+          <w:sz w:val="26"/>
+          <w:szCs w:val="26"/>
+        </w:rPr>
+        <w:t>Digitally Signed</w:t>
+      </w:r>
+      <w:bookmarkStart w:id="0" w:name="_GoBack"/>
+      <w:bookmarkEnd w:id="0"/>
     </w:p>
     <w:p>
       <w:pPr>
@@ -1981,6 +1757,28 @@
         </w:rPr>
         <w:t>14.Supervisor Signature:</w:t>
       </w:r>
+      <w:r>
+        <w:rPr>
+          <w:rFonts w:ascii="Tahoma" w:eastAsia="Times New Roman" w:hAnsi="Tahoma" w:cs="Tahoma"/>
+          <w:b/>
+          <w:i/>
+          <w:color w:val="333333"/>
+          <w:sz w:val="26"/>
+          <w:szCs w:val="26"/>
+        </w:rPr>
+        <w:t xml:space="preserve"> </w:t>
+      </w:r>
+      <w:r>
+        <w:rPr>
+          <w:rFonts w:ascii="Tahoma" w:eastAsia="Times New Roman" w:hAnsi="Tahoma" w:cs="Tahoma"/>
+          <w:b/>
+          <w:i/>
+          <w:color w:val="333333"/>
+          <w:sz w:val="26"/>
+          <w:szCs w:val="26"/>
+        </w:rPr>
+        <w:t>Digitally Signed</w:t>
+      </w:r>
     </w:p>
     <w:p>
       <w:pPr>
@@ -2002,6 +1800,15 @@
           <w:szCs w:val="26"/>
         </w:rPr>
         <w:t>15.Date:</w:t>
+      </w:r>
+      <w:r>
+        <w:rPr>
+          <w:rFonts w:ascii="Tahoma" w:eastAsia="Times New Roman" w:hAnsi="Tahoma" w:cs="Tahoma"/>
+          <w:color w:val="333333"/>
+          <w:sz w:val="26"/>
+          <w:szCs w:val="26"/>
+        </w:rPr>
+        <w:t xml:space="preserve"> N/A</w:t>
       </w:r>
     </w:p>
     <w:sectPr>

</xml_diff>